<commit_message>
update document for Architecture for the solution part
</commit_message>
<xml_diff>
--- a/Project for Gesture Based UI Development.docx
+++ b/Project for Gesture Based UI Development.docx
@@ -13,6 +13,7 @@
           <w:docPartUnique/>
         </w:docPartObj>
       </w:sdtPr>
+      <w:sdtEndPr/>
       <w:sdtContent>
         <w:p>
           <w:pPr>
@@ -356,7 +357,7 @@
                             <w:txbxContent>
                               <w:p>
                                 <w:pPr>
-                                  <w:pStyle w:val="NoSpacing"/>
+                                  <w:pStyle w:val="a3"/>
                                   <w:rPr>
                                     <w:color w:val="595959" w:themeColor="text1" w:themeTint="A6"/>
                                     <w:sz w:val="20"/>
@@ -487,10 +488,11 @@
                                   <w:dataBinding w:prefixMappings="xmlns:ns0='http://purl.org/dc/elements/1.1/' xmlns:ns1='http://schemas.openxmlformats.org/package/2006/metadata/core-properties' " w:xpath="/ns1:coreProperties[1]/ns0:creator[1]" w:storeItemID="{6C3C8BC8-F283-45AE-878A-BAB7291924A1}"/>
                                   <w:text/>
                                 </w:sdtPr>
+                                <w:sdtEndPr/>
                                 <w:sdtContent>
                                   <w:p>
                                     <w:pPr>
-                                      <w:pStyle w:val="NoSpacing"/>
+                                      <w:pStyle w:val="a3"/>
                                       <w:jc w:val="right"/>
                                       <w:rPr>
                                         <w:color w:val="595959" w:themeColor="text1" w:themeTint="A6"/>
@@ -527,7 +529,7 @@
                               </w:sdt>
                               <w:p>
                                 <w:pPr>
-                                  <w:pStyle w:val="NoSpacing"/>
+                                  <w:pStyle w:val="a3"/>
                                   <w:jc w:val="right"/>
                                   <w:rPr>
                                     <w:color w:val="595959" w:themeColor="text1" w:themeTint="A6"/>
@@ -549,6 +551,7 @@
                                     <w:dataBinding w:prefixMappings="xmlns:ns0='http://schemas.microsoft.com/office/2006/coverPageProps' " w:xpath="/ns0:CoverPageProperties[1]/ns0:CompanyEmail[1]" w:storeItemID="{55AF091B-3C7A-41E3-B477-F2FDAA23CFDA}"/>
                                     <w:text/>
                                   </w:sdtPr>
+                                  <w:sdtEndPr/>
                                   <w:sdtContent>
                                     <w:r>
                                       <w:rPr>
@@ -759,6 +762,7 @@
                                     <w:dataBinding w:prefixMappings="xmlns:ns0='http://purl.org/dc/elements/1.1/' xmlns:ns1='http://schemas.openxmlformats.org/package/2006/metadata/core-properties' " w:xpath="/ns1:coreProperties[1]/ns0:title[1]" w:storeItemID="{6C3C8BC8-F283-45AE-878A-BAB7291924A1}"/>
                                     <w:text w:multiLine="1"/>
                                   </w:sdtPr>
+                                  <w:sdtEndPr/>
                                   <w:sdtContent>
                                     <w:r>
                                       <w:rPr>
@@ -766,7 +770,7 @@
                                         <w:sz w:val="72"/>
                                         <w:szCs w:val="52"/>
                                       </w:rPr>
-                                      <w:t xml:space="preserve">Project for Gesture Based </w:t>
+                                      <w:t>Project for Gesture Based</w:t>
                                     </w:r>
                                   </w:sdtContent>
                                 </w:sdt>
@@ -784,6 +788,7 @@
                                   <w:dataBinding w:prefixMappings="xmlns:ns0='http://purl.org/dc/elements/1.1/' xmlns:ns1='http://schemas.openxmlformats.org/package/2006/metadata/core-properties' " w:xpath="/ns1:coreProperties[1]/ns0:subject[1]" w:storeItemID="{6C3C8BC8-F283-45AE-878A-BAB7291924A1}"/>
                                   <w:text/>
                                 </w:sdtPr>
+                                <w:sdtEndPr/>
                                 <w:sdtContent>
                                   <w:p>
                                     <w:pPr>
@@ -828,7 +833,11 @@
               </mc:Choice>
               <mc:Fallback>
                 <w:pict>
-                  <v:shape w14:anchorId="5249822D" id="Text Box 154" o:spid="_x0000_s1028" type="#_x0000_t202" style="position:absolute;left:0;text-align:left;margin-left:13.2pt;margin-top:163.2pt;width:561.6pt;height:421.2pt;z-index:251659264;visibility:visible;mso-wrap-style:square;mso-width-percent:0;mso-height-percent:0;mso-wrap-distance-left:9pt;mso-wrap-distance-top:0;mso-wrap-distance-right:9pt;mso-wrap-distance-bottom:0;mso-position-horizontal:absolute;mso-position-horizontal-relative:page;mso-position-vertical:absolute;mso-position-vertical-relative:page;mso-width-percent:0;mso-height-percent:0;mso-width-relative:page;mso-height-relative:page;v-text-anchor:bottom" o:gfxdata="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" filled="f" stroked="f" strokeweight=".5pt">
+                  <v:shapetype w14:anchorId="5249822D" id="_x0000_t202" coordsize="21600,21600" o:spt="202" path="m,l,21600r21600,l21600,xe">
+                    <v:stroke joinstyle="miter"/>
+                    <v:path gradientshapeok="t" o:connecttype="rect"/>
+                  </v:shapetype>
+                  <v:shape id="Text Box 154" o:spid="_x0000_s1028" type="#_x0000_t202" style="position:absolute;left:0;text-align:left;margin-left:13.2pt;margin-top:163.2pt;width:561.6pt;height:421.2pt;z-index:251659264;visibility:visible;mso-wrap-style:square;mso-width-percent:0;mso-height-percent:0;mso-wrap-distance-left:9pt;mso-wrap-distance-top:0;mso-wrap-distance-right:9pt;mso-wrap-distance-bottom:0;mso-position-horizontal:absolute;mso-position-horizontal-relative:page;mso-position-vertical:absolute;mso-position-vertical-relative:page;mso-width-percent:0;mso-height-percent:0;mso-width-relative:page;mso-height-relative:page;v-text-anchor:bottom" o:gfxdata="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" filled="f" stroked="f" strokeweight=".5pt">
                     <v:textbox inset="126pt,0,54pt,0">
                       <w:txbxContent>
                         <w:p>
@@ -854,6 +863,7 @@
                               <w:dataBinding w:prefixMappings="xmlns:ns0='http://purl.org/dc/elements/1.1/' xmlns:ns1='http://schemas.openxmlformats.org/package/2006/metadata/core-properties' " w:xpath="/ns1:coreProperties[1]/ns0:title[1]" w:storeItemID="{6C3C8BC8-F283-45AE-878A-BAB7291924A1}"/>
                               <w:text w:multiLine="1"/>
                             </w:sdtPr>
+                            <w:sdtEndPr/>
                             <w:sdtContent>
                               <w:r>
                                 <w:rPr>
@@ -861,7 +871,7 @@
                                   <w:sz w:val="72"/>
                                   <w:szCs w:val="52"/>
                                 </w:rPr>
-                                <w:t xml:space="preserve">Project for Gesture Based </w:t>
+                                <w:t>Project for Gesture Based</w:t>
                               </w:r>
                             </w:sdtContent>
                           </w:sdt>
@@ -879,6 +889,7 @@
                             <w:dataBinding w:prefixMappings="xmlns:ns0='http://purl.org/dc/elements/1.1/' xmlns:ns1='http://schemas.openxmlformats.org/package/2006/metadata/core-properties' " w:xpath="/ns1:coreProperties[1]/ns0:subject[1]" w:storeItemID="{6C3C8BC8-F283-45AE-878A-BAB7291924A1}"/>
                             <w:text/>
                           </w:sdtPr>
+                          <w:sdtEndPr/>
                           <w:sdtContent>
                             <w:p>
                               <w:pPr>
@@ -927,7 +938,11 @@
         <w:sdt>
           <w:sdtPr>
             <w:rPr>
-              <w:rFonts w:ascii="Times New Roman" w:hAnsi="Times New Roman" w:cs="Times New Roman"/>
+              <w:rFonts w:ascii="Times New Roman" w:eastAsiaTheme="minorHAnsi" w:hAnsi="Times New Roman" w:cs="Times New Roman"/>
+              <w:color w:val="auto"/>
+              <w:sz w:val="22"/>
+              <w:szCs w:val="22"/>
+              <w:lang w:val="en-IE"/>
             </w:rPr>
             <w:id w:val="-1468499940"/>
             <w:docPartObj>
@@ -937,20 +952,15 @@
           </w:sdtPr>
           <w:sdtEndPr>
             <w:rPr>
-              <w:rFonts w:eastAsiaTheme="minorHAnsi"/>
               <w:b/>
               <w:bCs/>
               <w:noProof/>
-              <w:color w:val="auto"/>
-              <w:sz w:val="22"/>
-              <w:szCs w:val="22"/>
-              <w:lang w:val="en-IE"/>
             </w:rPr>
           </w:sdtEndPr>
           <w:sdtContent>
             <w:p>
               <w:pPr>
-                <w:pStyle w:val="TOCHeading"/>
+                <w:pStyle w:val="TOC"/>
                 <w:jc w:val="both"/>
                 <w:rPr>
                   <w:rFonts w:ascii="Times New Roman" w:hAnsi="Times New Roman" w:cs="Times New Roman"/>
@@ -996,7 +1006,7 @@
               <w:hyperlink w:anchor="_Toc5923636" w:history="1">
                 <w:r>
                   <w:rPr>
-                    <w:rStyle w:val="Hyperlink"/>
+                    <w:rStyle w:val="a7"/>
                     <w:rFonts w:ascii="Times New Roman" w:hAnsi="Times New Roman" w:cs="Times New Roman"/>
                     <w:b/>
                     <w:noProof/>
@@ -1068,7 +1078,7 @@
               <w:hyperlink w:anchor="_Toc5923637" w:history="1">
                 <w:r>
                   <w:rPr>
-                    <w:rStyle w:val="Hyperlink"/>
+                    <w:rStyle w:val="a7"/>
                     <w:rFonts w:ascii="Times New Roman" w:hAnsi="Times New Roman" w:cs="Times New Roman"/>
                     <w:b/>
                     <w:noProof/>
@@ -1140,7 +1150,7 @@
               <w:hyperlink w:anchor="_Toc5923638" w:history="1">
                 <w:r>
                   <w:rPr>
-                    <w:rStyle w:val="Hyperlink"/>
+                    <w:rStyle w:val="a7"/>
                     <w:rFonts w:ascii="Times New Roman" w:hAnsi="Times New Roman" w:cs="Times New Roman"/>
                     <w:b/>
                     <w:noProof/>
@@ -1212,7 +1222,7 @@
               <w:hyperlink w:anchor="_Toc5923639" w:history="1">
                 <w:r>
                   <w:rPr>
-                    <w:rStyle w:val="Hyperlink"/>
+                    <w:rStyle w:val="a7"/>
                     <w:rFonts w:ascii="Times New Roman" w:hAnsi="Times New Roman" w:cs="Times New Roman"/>
                     <w:b/>
                     <w:noProof/>
@@ -1284,7 +1294,7 @@
               <w:hyperlink w:anchor="_Toc5923640" w:history="1">
                 <w:r>
                   <w:rPr>
-                    <w:rStyle w:val="Hyperlink"/>
+                    <w:rStyle w:val="a7"/>
                     <w:rFonts w:ascii="Times New Roman" w:hAnsi="Times New Roman" w:cs="Times New Roman"/>
                     <w:b/>
                     <w:noProof/>
@@ -1356,7 +1366,7 @@
               <w:hyperlink w:anchor="_Toc5923641" w:history="1">
                 <w:r>
                   <w:rPr>
-                    <w:rStyle w:val="Hyperlink"/>
+                    <w:rStyle w:val="a7"/>
                     <w:rFonts w:ascii="Times New Roman" w:hAnsi="Times New Roman" w:cs="Times New Roman"/>
                     <w:b/>
                     <w:noProof/>
@@ -1428,7 +1438,7 @@
               <w:hyperlink w:anchor="_Toc5923642" w:history="1">
                 <w:r>
                   <w:rPr>
-                    <w:rStyle w:val="Hyperlink"/>
+                    <w:rStyle w:val="a7"/>
                     <w:rFonts w:ascii="Times New Roman" w:hAnsi="Times New Roman" w:cs="Times New Roman"/>
                     <w:b/>
                     <w:noProof/>
@@ -1500,7 +1510,7 @@
               <w:hyperlink w:anchor="_Toc5923643" w:history="1">
                 <w:r>
                   <w:rPr>
-                    <w:rStyle w:val="Hyperlink"/>
+                    <w:rStyle w:val="a7"/>
                     <w:rFonts w:ascii="Times New Roman" w:hAnsi="Times New Roman" w:cs="Times New Roman"/>
                     <w:b/>
                     <w:noProof/>
@@ -1572,7 +1582,7 @@
               <w:hyperlink w:anchor="_Toc5923644" w:history="1">
                 <w:r>
                   <w:rPr>
-                    <w:rStyle w:val="Hyperlink"/>
+                    <w:rStyle w:val="a7"/>
                     <w:rFonts w:ascii="Times New Roman" w:hAnsi="Times New Roman" w:cs="Times New Roman"/>
                     <w:b/>
                     <w:noProof/>
@@ -1644,7 +1654,7 @@
               <w:hyperlink w:anchor="_Toc5923645" w:history="1">
                 <w:r>
                   <w:rPr>
-                    <w:rStyle w:val="Hyperlink"/>
+                    <w:rStyle w:val="a7"/>
                     <w:rFonts w:ascii="Times New Roman" w:hAnsi="Times New Roman" w:cs="Times New Roman"/>
                     <w:b/>
                     <w:noProof/>
@@ -1934,138 +1944,126 @@
       <w:bookmarkStart w:id="0" w:name="_Toc5923636"/>
       <w:r>
         <w:rPr>
-          <w:rStyle w:val="Heading1Char"/>
+          <w:rStyle w:val="10"/>
           <w:rFonts w:ascii="Times New Roman" w:hAnsi="Times New Roman" w:cs="Times New Roman"/>
           <w:b/>
           <w:color w:val="auto"/>
           <w:sz w:val="28"/>
         </w:rPr>
         <w:lastRenderedPageBreak/>
-        <w:t>Pu</w:t>
-      </w:r>
-      <w:bookmarkStart w:id="1" w:name="_GoBack"/>
+        <w:t>Purpose of the application</w:t>
+      </w:r>
+      <w:bookmarkEnd w:id="0"/>
+      <w:r>
+        <w:rPr>
+          <w:rFonts w:ascii="Times New Roman" w:hAnsi="Times New Roman" w:cs="Times New Roman"/>
+          <w:sz w:val="20"/>
+        </w:rPr>
+        <w:t xml:space="preserve"> </w:t>
+      </w:r>
+    </w:p>
+    <w:p>
+      <w:pPr>
+        <w:jc w:val="both"/>
+        <w:rPr>
+          <w:rFonts w:ascii="Times New Roman" w:hAnsi="Times New Roman" w:cs="Times New Roman"/>
+          <w:sz w:val="24"/>
+          <w:shd w:val="clear" w:color="auto" w:fill="FFFFFF"/>
+        </w:rPr>
+      </w:pPr>
+      <w:r>
+        <w:rPr>
+          <w:rFonts w:ascii="Times New Roman" w:hAnsi="Times New Roman" w:cs="Times New Roman"/>
+          <w:sz w:val="24"/>
+        </w:rPr>
+        <w:t xml:space="preserve">The application my group partner and I have decided to design is a classic game called ‘Brick Breaker’. </w:t>
+      </w:r>
+      <w:r>
+        <w:rPr>
+          <w:rFonts w:ascii="Times New Roman" w:hAnsi="Times New Roman" w:cs="Times New Roman"/>
+          <w:sz w:val="24"/>
+          <w:shd w:val="clear" w:color="auto" w:fill="FFFFFF"/>
+        </w:rPr>
+        <w:t>Brick Breaker (platformer) is a Breakout clone in which the player must smash a wall of bricks by deflecting a bouncing ball with a paddle. The paddle may move horizontally and is controlled with the BlackBerry's trackwheel, the computer's mouse or the touch of a finger (in the case of touchscreen). When all the bricks have been destroyed, the player advances to a new level. There are 34 levels. There are many versions of brick breaker, some in which you can shoot flaming fireballs or play with more than one ball if the player gets a power up.</w:t>
+      </w:r>
+    </w:p>
+    <w:p>
+      <w:pPr>
+        <w:jc w:val="both"/>
+        <w:rPr>
+          <w:rFonts w:ascii="Times New Roman" w:hAnsi="Times New Roman" w:cs="Times New Roman"/>
+          <w:sz w:val="24"/>
+        </w:rPr>
+      </w:pPr>
+      <w:r>
+        <w:rPr>
+          <w:rFonts w:ascii="Times New Roman" w:hAnsi="Times New Roman" w:cs="Times New Roman"/>
+          <w:sz w:val="24"/>
+        </w:rPr>
+        <w:t>This game was developed through unity, which is the ultimate game development platform. This platform is used to develop 2 and 3 dimensional games. Our game was develop using 2D. once the game was developed, the next step was to connect myo-armband to unity. This was done using the myo-SDK which can be found online a</w:t>
+      </w:r>
+      <w:r>
+        <w:rPr>
+          <w:rFonts w:ascii="Times New Roman" w:hAnsi="Times New Roman" w:cs="Times New Roman"/>
+          <w:sz w:val="24"/>
+        </w:rPr>
+        <w:t>t the MYO website</w:t>
+      </w:r>
+      <w:r>
+        <w:rPr>
+          <w:rFonts w:ascii="Times New Roman" w:hAnsi="Times New Roman" w:cs="Times New Roman"/>
+          <w:sz w:val="24"/>
+        </w:rPr>
+        <w:t xml:space="preserve"> </w:t>
+      </w:r>
+      <w:r>
+        <w:rPr>
+          <w:rFonts w:ascii="Times New Roman" w:hAnsi="Times New Roman" w:cs="Times New Roman"/>
+          <w:sz w:val="24"/>
+        </w:rPr>
+        <w:t>(please find link in our git repository). This package is then imported into unity and then you can follow the steps of synching the armband to your machine, through a Bluetooth that comes with the band.</w:t>
+      </w:r>
+      <w:r>
+        <w:rPr>
+          <w:rFonts w:ascii="Times New Roman" w:hAnsi="Times New Roman" w:cs="Times New Roman"/>
+          <w:sz w:val="24"/>
+        </w:rPr>
+        <w:t xml:space="preserve"> </w:t>
+      </w:r>
+    </w:p>
+    <w:p>
+      <w:pPr>
+        <w:spacing w:after="0"/>
+        <w:jc w:val="both"/>
+        <w:rPr>
+          <w:rFonts w:ascii="Times New Roman" w:hAnsi="Times New Roman" w:cs="Times New Roman"/>
+          <w:sz w:val="24"/>
+        </w:rPr>
+      </w:pPr>
+    </w:p>
+    <w:p>
+      <w:pPr>
+        <w:pStyle w:val="1"/>
+        <w:spacing w:before="0" w:line="360" w:lineRule="auto"/>
+        <w:jc w:val="both"/>
+        <w:rPr>
+          <w:rFonts w:ascii="Times New Roman" w:hAnsi="Times New Roman" w:cs="Times New Roman"/>
+          <w:b/>
+          <w:color w:val="auto"/>
+          <w:sz w:val="28"/>
+        </w:rPr>
+      </w:pPr>
+      <w:bookmarkStart w:id="1" w:name="_Toc5923637"/>
+      <w:r>
+        <w:rPr>
+          <w:rFonts w:ascii="Times New Roman" w:hAnsi="Times New Roman" w:cs="Times New Roman"/>
+          <w:b/>
+          <w:color w:val="auto"/>
+          <w:sz w:val="28"/>
+        </w:rPr>
+        <w:t>User interface</w:t>
+      </w:r>
       <w:bookmarkEnd w:id="1"/>
-      <w:r>
-        <w:rPr>
-          <w:rStyle w:val="Heading1Char"/>
-          <w:rFonts w:ascii="Times New Roman" w:hAnsi="Times New Roman" w:cs="Times New Roman"/>
-          <w:b/>
-          <w:color w:val="auto"/>
-          <w:sz w:val="28"/>
-        </w:rPr>
-        <w:t>rpose of the application</w:t>
-      </w:r>
-      <w:bookmarkEnd w:id="0"/>
-      <w:r>
-        <w:rPr>
-          <w:rFonts w:ascii="Times New Roman" w:hAnsi="Times New Roman" w:cs="Times New Roman"/>
-          <w:sz w:val="20"/>
-        </w:rPr>
-        <w:t xml:space="preserve"> </w:t>
-      </w:r>
-    </w:p>
-    <w:p>
-      <w:pPr>
-        <w:jc w:val="both"/>
-        <w:rPr>
-          <w:rFonts w:ascii="Times New Roman" w:hAnsi="Times New Roman" w:cs="Times New Roman"/>
-          <w:sz w:val="24"/>
-          <w:shd w:val="clear" w:color="auto" w:fill="FFFFFF"/>
-        </w:rPr>
-      </w:pPr>
-      <w:r>
-        <w:rPr>
-          <w:rFonts w:ascii="Times New Roman" w:hAnsi="Times New Roman" w:cs="Times New Roman"/>
-          <w:sz w:val="24"/>
-        </w:rPr>
-        <w:t xml:space="preserve">The application my group partner and I have decided to design is a classic game called ‘Brick Breaker’. </w:t>
-      </w:r>
-      <w:r>
-        <w:rPr>
-          <w:rFonts w:ascii="Times New Roman" w:hAnsi="Times New Roman" w:cs="Times New Roman"/>
-          <w:sz w:val="24"/>
-          <w:shd w:val="clear" w:color="auto" w:fill="FFFFFF"/>
-        </w:rPr>
-        <w:t>Brick Breaker (platformer) is a Breakout clone in which the player must smash a wall of bricks by deflecting a bouncing ball with a paddle. The paddle may move horizontally and is controlled with the BlackBerry's trackwheel, the computer's mouse or the touch of a finger (in the case of touchscreen). When all the bricks have been destroyed, the player advances to a new level. There are 34 levels. There are many versions of brick breaker, some in which you can shoot flaming fireballs or play with more than one ball if the player gets a power up.</w:t>
-      </w:r>
-    </w:p>
-    <w:p>
-      <w:pPr>
-        <w:jc w:val="both"/>
-        <w:rPr>
-          <w:rFonts w:ascii="Times New Roman" w:hAnsi="Times New Roman" w:cs="Times New Roman"/>
-          <w:sz w:val="24"/>
-        </w:rPr>
-      </w:pPr>
-      <w:r>
-        <w:rPr>
-          <w:rFonts w:ascii="Times New Roman" w:hAnsi="Times New Roman" w:cs="Times New Roman"/>
-          <w:sz w:val="24"/>
-        </w:rPr>
-        <w:t>This game was developed through unity, which is the ultimate game development platform. This platform is used to develop 2 and 3 dimensional games. Our game was develop using 2D. once the game was developed, the next step was to connect myo-armband to unity. This was done using the myo-SDK which can be found online a</w:t>
-      </w:r>
-      <w:r>
-        <w:rPr>
-          <w:rFonts w:ascii="Times New Roman" w:hAnsi="Times New Roman" w:cs="Times New Roman"/>
-          <w:sz w:val="24"/>
-        </w:rPr>
-        <w:t>t the MYO website</w:t>
-      </w:r>
-      <w:r>
-        <w:rPr>
-          <w:rFonts w:ascii="Times New Roman" w:hAnsi="Times New Roman" w:cs="Times New Roman"/>
-          <w:sz w:val="24"/>
-        </w:rPr>
-        <w:t xml:space="preserve"> </w:t>
-      </w:r>
-      <w:r>
-        <w:rPr>
-          <w:rFonts w:ascii="Times New Roman" w:hAnsi="Times New Roman" w:cs="Times New Roman"/>
-          <w:sz w:val="24"/>
-        </w:rPr>
-        <w:t>(please find link in our git repository). This package is then imported into unity and then you can follow the steps of synching the armband to your machine, through a Bluetooth that comes with the band.</w:t>
-      </w:r>
-      <w:r>
-        <w:rPr>
-          <w:rFonts w:ascii="Times New Roman" w:hAnsi="Times New Roman" w:cs="Times New Roman"/>
-          <w:sz w:val="24"/>
-        </w:rPr>
-        <w:t xml:space="preserve"> </w:t>
-      </w:r>
-    </w:p>
-    <w:p>
-      <w:pPr>
-        <w:spacing w:after="0"/>
-        <w:jc w:val="both"/>
-        <w:rPr>
-          <w:rFonts w:ascii="Times New Roman" w:hAnsi="Times New Roman" w:cs="Times New Roman"/>
-          <w:sz w:val="24"/>
-        </w:rPr>
-      </w:pPr>
-    </w:p>
-    <w:p>
-      <w:pPr>
-        <w:pStyle w:val="Heading1"/>
-        <w:spacing w:before="0" w:line="360" w:lineRule="auto"/>
-        <w:jc w:val="both"/>
-        <w:rPr>
-          <w:rFonts w:ascii="Times New Roman" w:hAnsi="Times New Roman" w:cs="Times New Roman"/>
-          <w:b/>
-          <w:color w:val="auto"/>
-          <w:sz w:val="28"/>
-        </w:rPr>
-      </w:pPr>
-      <w:bookmarkStart w:id="2" w:name="_Toc5923637"/>
-      <w:r>
-        <w:rPr>
-          <w:rFonts w:ascii="Times New Roman" w:hAnsi="Times New Roman" w:cs="Times New Roman"/>
-          <w:b/>
-          <w:color w:val="auto"/>
-          <w:sz w:val="28"/>
-        </w:rPr>
-        <w:t>User interface</w:t>
-      </w:r>
-      <w:bookmarkEnd w:id="2"/>
     </w:p>
     <w:p>
       <w:pPr>
@@ -2204,7 +2202,7 @@
     </w:p>
     <w:p>
       <w:pPr>
-        <w:pStyle w:val="Heading1"/>
+        <w:pStyle w:val="1"/>
         <w:spacing w:before="0" w:line="240" w:lineRule="auto"/>
         <w:jc w:val="both"/>
         <w:rPr>
@@ -2214,7 +2212,7 @@
           <w:sz w:val="28"/>
         </w:rPr>
       </w:pPr>
-      <w:bookmarkStart w:id="3" w:name="_Toc5923638"/>
+      <w:bookmarkStart w:id="2" w:name="_Toc5923638"/>
       <w:r>
         <w:rPr>
           <w:rFonts w:ascii="Times New Roman" w:hAnsi="Times New Roman" w:cs="Times New Roman"/>
@@ -2224,7 +2222,7 @@
         </w:rPr>
         <w:t>Gestures identified as appropriate for this application</w:t>
       </w:r>
-      <w:bookmarkEnd w:id="3"/>
+      <w:bookmarkEnd w:id="2"/>
       <w:r>
         <w:rPr>
           <w:rFonts w:ascii="Times New Roman" w:hAnsi="Times New Roman" w:cs="Times New Roman"/>
@@ -2309,7 +2307,7 @@
     </w:p>
     <w:p>
       <w:pPr>
-        <w:pStyle w:val="ListParagraph"/>
+        <w:pStyle w:val="a8"/>
         <w:numPr>
           <w:ilvl w:val="0"/>
           <w:numId w:val="1"/>
@@ -2331,7 +2329,7 @@
     </w:p>
     <w:p>
       <w:pPr>
-        <w:pStyle w:val="ListParagraph"/>
+        <w:pStyle w:val="a8"/>
         <w:numPr>
           <w:ilvl w:val="0"/>
           <w:numId w:val="1"/>
@@ -2353,7 +2351,7 @@
     </w:p>
     <w:p>
       <w:pPr>
-        <w:pStyle w:val="ListParagraph"/>
+        <w:pStyle w:val="a8"/>
         <w:numPr>
           <w:ilvl w:val="0"/>
           <w:numId w:val="1"/>
@@ -2521,7 +2519,7 @@
     </w:p>
     <w:p>
       <w:pPr>
-        <w:pStyle w:val="Heading1"/>
+        <w:pStyle w:val="1"/>
         <w:spacing w:before="0" w:line="240" w:lineRule="auto"/>
         <w:jc w:val="both"/>
         <w:rPr>
@@ -2531,7 +2529,7 @@
           <w:sz w:val="28"/>
         </w:rPr>
       </w:pPr>
-      <w:bookmarkStart w:id="4" w:name="_Toc5923639"/>
+      <w:bookmarkStart w:id="3" w:name="_Toc5923639"/>
       <w:r>
         <w:rPr>
           <w:rFonts w:ascii="Times New Roman" w:hAnsi="Times New Roman" w:cs="Times New Roman"/>
@@ -2541,7 +2539,7 @@
         </w:rPr>
         <w:t>Hardware used in creating the application</w:t>
       </w:r>
-      <w:bookmarkEnd w:id="4"/>
+      <w:bookmarkEnd w:id="3"/>
     </w:p>
     <w:p>
       <w:pPr>
@@ -2617,7 +2615,7 @@
     </w:p>
     <w:p>
       <w:pPr>
-        <w:pStyle w:val="Heading2"/>
+        <w:pStyle w:val="2"/>
         <w:jc w:val="both"/>
         <w:rPr>
           <w:rFonts w:ascii="Times New Roman" w:hAnsi="Times New Roman" w:cs="Times New Roman"/>
@@ -2627,7 +2625,7 @@
           <w:u w:val="single"/>
         </w:rPr>
       </w:pPr>
-      <w:bookmarkStart w:id="5" w:name="_Toc5923640"/>
+      <w:bookmarkStart w:id="4" w:name="_Toc5923640"/>
       <w:r>
         <w:rPr>
           <w:rFonts w:ascii="Times New Roman" w:hAnsi="Times New Roman" w:cs="Times New Roman"/>
@@ -2638,7 +2636,7 @@
         </w:rPr>
         <w:t>What Is Myo-armband?</w:t>
       </w:r>
-      <w:bookmarkEnd w:id="5"/>
+      <w:bookmarkEnd w:id="4"/>
     </w:p>
     <w:p>
       <w:pPr>
@@ -2779,7 +2777,7 @@
     </w:p>
     <w:p>
       <w:pPr>
-        <w:pStyle w:val="Heading2"/>
+        <w:pStyle w:val="2"/>
         <w:jc w:val="both"/>
         <w:rPr>
           <w:rFonts w:ascii="Times New Roman" w:hAnsi="Times New Roman" w:cs="Times New Roman"/>
@@ -2789,7 +2787,7 @@
           <w:u w:val="single"/>
         </w:rPr>
       </w:pPr>
-      <w:bookmarkStart w:id="6" w:name="_Toc5923641"/>
+      <w:bookmarkStart w:id="5" w:name="_Toc5923641"/>
       <w:r>
         <w:rPr>
           <w:rFonts w:ascii="Times New Roman" w:hAnsi="Times New Roman" w:cs="Times New Roman"/>
@@ -2800,67 +2798,67 @@
         </w:rPr>
         <w:t>How is MYO connected to the paddle?</w:t>
       </w:r>
+      <w:bookmarkEnd w:id="5"/>
+    </w:p>
+    <w:p>
+      <w:pPr>
+        <w:spacing w:after="0" w:line="240" w:lineRule="auto"/>
+        <w:jc w:val="both"/>
+        <w:rPr>
+          <w:rFonts w:ascii="Times New Roman" w:hAnsi="Times New Roman" w:cs="Times New Roman"/>
+          <w:sz w:val="24"/>
+        </w:rPr>
+      </w:pPr>
+    </w:p>
+    <w:p>
+      <w:pPr>
+        <w:spacing w:after="0" w:line="240" w:lineRule="auto"/>
+        <w:jc w:val="both"/>
+        <w:rPr>
+          <w:rFonts w:ascii="Times New Roman" w:hAnsi="Times New Roman" w:cs="Times New Roman"/>
+          <w:sz w:val="24"/>
+        </w:rPr>
+      </w:pPr>
+      <w:r>
+        <w:rPr>
+          <w:rFonts w:ascii="Times New Roman" w:hAnsi="Times New Roman" w:cs="Times New Roman"/>
+          <w:sz w:val="24"/>
+        </w:rPr>
+        <w:t>In order to connect the MYO to allow it to control the paddle board in the game. We must set the position, of the paddle on the screen so that MYO would recognise it each time the gestures are made. Below are screen shots of the different position set for each gesture when playing the game.</w:t>
+      </w:r>
+    </w:p>
+    <w:p>
+      <w:pPr>
+        <w:spacing w:after="0" w:line="240" w:lineRule="auto"/>
+        <w:jc w:val="both"/>
+        <w:rPr>
+          <w:rFonts w:ascii="Times New Roman" w:hAnsi="Times New Roman" w:cs="Times New Roman"/>
+          <w:sz w:val="24"/>
+        </w:rPr>
+      </w:pPr>
+    </w:p>
+    <w:p>
+      <w:pPr>
+        <w:pStyle w:val="3"/>
+        <w:jc w:val="both"/>
+        <w:rPr>
+          <w:rFonts w:ascii="Times New Roman" w:hAnsi="Times New Roman" w:cs="Times New Roman"/>
+          <w:b/>
+          <w:color w:val="auto"/>
+          <w:u w:val="single"/>
+        </w:rPr>
+      </w:pPr>
+      <w:bookmarkStart w:id="6" w:name="_Toc5923642"/>
+      <w:r>
+        <w:rPr>
+          <w:rFonts w:ascii="Times New Roman" w:hAnsi="Times New Roman" w:cs="Times New Roman"/>
+          <w:b/>
+          <w:color w:val="auto"/>
+          <w:u w:val="single"/>
+        </w:rPr>
+        <w:t>Turning paddle to the left:</w:t>
+      </w:r>
       <w:bookmarkEnd w:id="6"/>
-    </w:p>
-    <w:p>
-      <w:pPr>
-        <w:spacing w:after="0" w:line="240" w:lineRule="auto"/>
-        <w:jc w:val="both"/>
-        <w:rPr>
-          <w:rFonts w:ascii="Times New Roman" w:hAnsi="Times New Roman" w:cs="Times New Roman"/>
-          <w:sz w:val="24"/>
-        </w:rPr>
-      </w:pPr>
-    </w:p>
-    <w:p>
-      <w:pPr>
-        <w:spacing w:after="0" w:line="240" w:lineRule="auto"/>
-        <w:jc w:val="both"/>
-        <w:rPr>
-          <w:rFonts w:ascii="Times New Roman" w:hAnsi="Times New Roman" w:cs="Times New Roman"/>
-          <w:sz w:val="24"/>
-        </w:rPr>
-      </w:pPr>
-      <w:r>
-        <w:rPr>
-          <w:rFonts w:ascii="Times New Roman" w:hAnsi="Times New Roman" w:cs="Times New Roman"/>
-          <w:sz w:val="24"/>
-        </w:rPr>
-        <w:t>In order to connect the MYO to allow it to control the paddle board in the game. We must set the position, of the paddle on the screen so that MYO would recognise it each time the gestures are made. Below are screen shots of the different position set for each gesture when playing the game.</w:t>
-      </w:r>
-    </w:p>
-    <w:p>
-      <w:pPr>
-        <w:spacing w:after="0" w:line="240" w:lineRule="auto"/>
-        <w:jc w:val="both"/>
-        <w:rPr>
-          <w:rFonts w:ascii="Times New Roman" w:hAnsi="Times New Roman" w:cs="Times New Roman"/>
-          <w:sz w:val="24"/>
-        </w:rPr>
-      </w:pPr>
-    </w:p>
-    <w:p>
-      <w:pPr>
-        <w:pStyle w:val="Heading3"/>
-        <w:jc w:val="both"/>
-        <w:rPr>
-          <w:rFonts w:ascii="Times New Roman" w:hAnsi="Times New Roman" w:cs="Times New Roman"/>
-          <w:b/>
-          <w:color w:val="auto"/>
-          <w:u w:val="single"/>
-        </w:rPr>
-      </w:pPr>
-      <w:bookmarkStart w:id="7" w:name="_Toc5923642"/>
-      <w:r>
-        <w:rPr>
-          <w:rFonts w:ascii="Times New Roman" w:hAnsi="Times New Roman" w:cs="Times New Roman"/>
-          <w:b/>
-          <w:color w:val="auto"/>
-          <w:u w:val="single"/>
-        </w:rPr>
-        <w:t>Turning paddle to the left:</w:t>
-      </w:r>
-      <w:bookmarkEnd w:id="7"/>
     </w:p>
     <w:p>
       <w:pPr>
@@ -2940,7 +2938,7 @@
     </w:p>
     <w:p>
       <w:pPr>
-        <w:pStyle w:val="Heading3"/>
+        <w:pStyle w:val="3"/>
         <w:jc w:val="both"/>
         <w:rPr>
           <w:rFonts w:ascii="Times New Roman" w:hAnsi="Times New Roman" w:cs="Times New Roman"/>
@@ -2949,7 +2947,7 @@
           <w:u w:val="single"/>
         </w:rPr>
       </w:pPr>
-      <w:bookmarkStart w:id="8" w:name="_Toc5923643"/>
+      <w:bookmarkStart w:id="7" w:name="_Toc5923643"/>
       <w:r>
         <w:rPr>
           <w:rFonts w:ascii="Times New Roman" w:hAnsi="Times New Roman" w:cs="Times New Roman"/>
@@ -2959,7 +2957,7 @@
         </w:rPr>
         <w:t>Turning paddle to the right</w:t>
       </w:r>
-      <w:bookmarkEnd w:id="8"/>
+      <w:bookmarkEnd w:id="7"/>
     </w:p>
     <w:p>
       <w:pPr>
@@ -3039,7 +3037,7 @@
     </w:p>
     <w:p>
       <w:pPr>
-        <w:pStyle w:val="Heading3"/>
+        <w:pStyle w:val="3"/>
         <w:jc w:val="both"/>
         <w:rPr>
           <w:rFonts w:ascii="Times New Roman" w:hAnsi="Times New Roman" w:cs="Times New Roman"/>
@@ -3048,7 +3046,7 @@
           <w:u w:val="single"/>
         </w:rPr>
       </w:pPr>
-      <w:bookmarkStart w:id="9" w:name="_Toc5923644"/>
+      <w:bookmarkStart w:id="8" w:name="_Toc5923644"/>
       <w:r>
         <w:rPr>
           <w:rFonts w:ascii="Times New Roman" w:hAnsi="Times New Roman" w:cs="Times New Roman"/>
@@ -3058,7 +3056,7 @@
         </w:rPr>
         <w:t>Releasing the ball</w:t>
       </w:r>
-      <w:bookmarkEnd w:id="9"/>
+      <w:bookmarkEnd w:id="8"/>
     </w:p>
     <w:p>
       <w:pPr>
@@ -3143,58 +3141,486 @@
     <w:p>
       <w:pPr>
         <w:jc w:val="both"/>
-      </w:pPr>
-    </w:p>
-    <w:p>
-      <w:pPr>
-        <w:jc w:val="both"/>
-        <w:rPr>
-          <w:rFonts w:ascii="Times New Roman" w:hAnsi="Times New Roman" w:cs="Times New Roman"/>
-        </w:rPr>
-      </w:pPr>
-      <w:r>
-        <w:rPr>
+        <w:rPr>
+          <w:rFonts w:ascii="Times New Roman" w:hAnsi="Times New Roman" w:cs="Times New Roman"/>
+        </w:rPr>
+      </w:pPr>
+    </w:p>
+    <w:p>
+      <w:pPr>
+        <w:pStyle w:val="1"/>
+        <w:rPr>
+          <w:rFonts w:ascii="Times New Roman" w:hAnsi="Times New Roman" w:cs="Times New Roman"/>
+          <w:color w:val="000000" w:themeColor="text1"/>
+          <w:sz w:val="28"/>
+          <w:szCs w:val="28"/>
+        </w:rPr>
+      </w:pPr>
+      <w:r>
+        <w:rPr>
+          <w:rFonts w:ascii="Times New Roman" w:hAnsi="Times New Roman" w:cs="Times New Roman"/>
+          <w:color w:val="000000" w:themeColor="text1"/>
+          <w:sz w:val="28"/>
+          <w:szCs w:val="28"/>
+        </w:rPr>
+        <w:t>Architecture for the solution</w:t>
+      </w:r>
+    </w:p>
+    <w:p>
+      <w:r>
+        <w:rPr>
+          <w:noProof/>
+        </w:rPr>
+        <w:drawing>
+          <wp:inline distT="0" distB="0" distL="0" distR="0" wp14:anchorId="60CEB84B" wp14:editId="78DC3730">
+            <wp:extent cx="5945105" cy="3427031"/>
+            <wp:effectExtent l="0" t="0" r="0" b="2540"/>
+            <wp:docPr id="2" name="图片 2" descr="gamedesign"/>
+            <wp:cNvGraphicFramePr>
+              <a:graphicFrameLocks xmlns:a="http://schemas.openxmlformats.org/drawingml/2006/main" noChangeAspect="1"/>
+            </wp:cNvGraphicFramePr>
+            <a:graphic xmlns:a="http://schemas.openxmlformats.org/drawingml/2006/main">
+              <a:graphicData uri="http://schemas.openxmlformats.org/drawingml/2006/picture">
+                <pic:pic xmlns:pic="http://schemas.openxmlformats.org/drawingml/2006/picture">
+                  <pic:nvPicPr>
+                    <pic:cNvPr id="0" name="Picture 1" descr="gamedesign"/>
+                    <pic:cNvPicPr>
+                      <a:picLocks noChangeAspect="1" noChangeArrowheads="1"/>
+                    </pic:cNvPicPr>
+                  </pic:nvPicPr>
+                  <pic:blipFill>
+                    <a:blip r:embed="rId17" cstate="print">
+                      <a:extLst>
+                        <a:ext uri="{28A0092B-C50C-407E-A947-70E740481C1C}">
+                          <a14:useLocalDpi xmlns:a14="http://schemas.microsoft.com/office/drawing/2010/main" val="0"/>
+                        </a:ext>
+                      </a:extLst>
+                    </a:blip>
+                    <a:srcRect/>
+                    <a:stretch>
+                      <a:fillRect/>
+                    </a:stretch>
+                  </pic:blipFill>
+                  <pic:spPr bwMode="auto">
+                    <a:xfrm>
+                      <a:off x="0" y="0"/>
+                      <a:ext cx="5957106" cy="3433949"/>
+                    </a:xfrm>
+                    <a:prstGeom prst="rect">
+                      <a:avLst/>
+                    </a:prstGeom>
+                    <a:noFill/>
+                    <a:ln>
+                      <a:noFill/>
+                    </a:ln>
+                  </pic:spPr>
+                </pic:pic>
+              </a:graphicData>
+            </a:graphic>
+          </wp:inline>
+        </w:drawing>
+      </w:r>
+    </w:p>
+    <w:p>
+      <w:pPr>
+        <w:rPr>
+          <w:rStyle w:val="10"/>
+          <w:rFonts w:ascii="Times New Roman" w:hAnsi="Times New Roman" w:cs="Times New Roman"/>
+          <w:color w:val="auto"/>
+          <w:sz w:val="24"/>
+          <w:szCs w:val="24"/>
+        </w:rPr>
+      </w:pPr>
+    </w:p>
+    <w:p>
+      <w:pPr>
+        <w:rPr>
+          <w:rStyle w:val="10"/>
+          <w:rFonts w:ascii="Times New Roman" w:hAnsi="Times New Roman" w:cs="Times New Roman"/>
+          <w:color w:val="auto"/>
+          <w:sz w:val="24"/>
+          <w:szCs w:val="24"/>
+        </w:rPr>
+      </w:pPr>
+    </w:p>
+    <w:p>
+      <w:pPr>
+        <w:rPr>
+          <w:rStyle w:val="10"/>
+          <w:rFonts w:ascii="Times New Roman" w:hAnsi="Times New Roman" w:cs="Times New Roman"/>
+          <w:color w:val="auto"/>
+          <w:sz w:val="24"/>
+          <w:szCs w:val="24"/>
+        </w:rPr>
+      </w:pPr>
+      <w:r>
+        <w:rPr>
+          <w:rStyle w:val="10"/>
+          <w:rFonts w:ascii="Times New Roman" w:hAnsi="Times New Roman" w:cs="Times New Roman"/>
+          <w:color w:val="auto"/>
+          <w:sz w:val="24"/>
+          <w:szCs w:val="24"/>
+        </w:rPr>
+        <w:t xml:space="preserve">The main script </w:t>
+      </w:r>
+      <w:r>
+        <w:rPr>
+          <w:rStyle w:val="10"/>
+          <w:rFonts w:ascii="Times New Roman" w:hAnsi="Times New Roman" w:cs="Times New Roman"/>
+          <w:color w:val="auto"/>
+          <w:sz w:val="24"/>
+          <w:szCs w:val="24"/>
+        </w:rPr>
+        <w:t>connects</w:t>
+      </w:r>
+      <w:r>
+        <w:rPr>
+          <w:rStyle w:val="10"/>
+          <w:rFonts w:ascii="Times New Roman" w:hAnsi="Times New Roman" w:cs="Times New Roman"/>
+          <w:color w:val="auto"/>
+          <w:sz w:val="24"/>
+          <w:szCs w:val="24"/>
+        </w:rPr>
+        <w:t xml:space="preserve"> with </w:t>
+      </w:r>
+      <w:proofErr w:type="spellStart"/>
+      <w:r>
+        <w:rPr>
+          <w:rStyle w:val="10"/>
+          <w:rFonts w:ascii="Times New Roman" w:hAnsi="Times New Roman" w:cs="Times New Roman"/>
+          <w:color w:val="auto"/>
+          <w:sz w:val="24"/>
+          <w:szCs w:val="24"/>
+        </w:rPr>
+        <w:t>myo</w:t>
+      </w:r>
+      <w:proofErr w:type="spellEnd"/>
+      <w:r>
+        <w:rPr>
+          <w:rStyle w:val="10"/>
+          <w:rFonts w:ascii="Times New Roman" w:hAnsi="Times New Roman" w:cs="Times New Roman"/>
+          <w:color w:val="auto"/>
+          <w:sz w:val="24"/>
+          <w:szCs w:val="24"/>
+        </w:rPr>
+        <w:t xml:space="preserve">, it is </w:t>
+      </w:r>
+      <w:proofErr w:type="spellStart"/>
+      <w:r>
+        <w:rPr>
+          <w:rStyle w:val="10"/>
+          <w:rFonts w:ascii="Times New Roman" w:hAnsi="Times New Roman" w:cs="Times New Roman"/>
+          <w:color w:val="auto"/>
+          <w:sz w:val="24"/>
+          <w:szCs w:val="24"/>
+        </w:rPr>
+        <w:t>BallScript</w:t>
+      </w:r>
+      <w:proofErr w:type="spellEnd"/>
+      <w:r>
+        <w:rPr>
+          <w:rStyle w:val="10"/>
+          <w:rFonts w:ascii="Times New Roman" w:hAnsi="Times New Roman" w:cs="Times New Roman"/>
+          <w:color w:val="auto"/>
+          <w:sz w:val="24"/>
+          <w:szCs w:val="24"/>
+        </w:rPr>
+        <w:t xml:space="preserve"> and </w:t>
+      </w:r>
+      <w:proofErr w:type="spellStart"/>
+      <w:r>
+        <w:rPr>
+          <w:rStyle w:val="10"/>
+          <w:rFonts w:ascii="Times New Roman" w:hAnsi="Times New Roman" w:cs="Times New Roman"/>
+          <w:color w:val="auto"/>
+          <w:sz w:val="24"/>
+          <w:szCs w:val="24"/>
+        </w:rPr>
+        <w:t>PaddleScript</w:t>
+      </w:r>
+      <w:proofErr w:type="spellEnd"/>
+      <w:r>
+        <w:rPr>
+          <w:rStyle w:val="10"/>
+          <w:rFonts w:ascii="Times New Roman" w:hAnsi="Times New Roman" w:cs="Times New Roman"/>
+          <w:color w:val="auto"/>
+          <w:sz w:val="24"/>
+          <w:szCs w:val="24"/>
+        </w:rPr>
+        <w:t xml:space="preserve"> for connect </w:t>
+      </w:r>
+      <w:proofErr w:type="spellStart"/>
+      <w:r>
+        <w:rPr>
+          <w:rStyle w:val="10"/>
+          <w:rFonts w:ascii="Times New Roman" w:hAnsi="Times New Roman" w:cs="Times New Roman"/>
+          <w:color w:val="auto"/>
+          <w:sz w:val="24"/>
+          <w:szCs w:val="24"/>
+        </w:rPr>
+        <w:t>myo</w:t>
+      </w:r>
+      <w:proofErr w:type="spellEnd"/>
+      <w:r>
+        <w:rPr>
+          <w:rStyle w:val="10"/>
+          <w:rFonts w:ascii="Times New Roman" w:hAnsi="Times New Roman" w:cs="Times New Roman"/>
+          <w:color w:val="auto"/>
+          <w:sz w:val="24"/>
+          <w:szCs w:val="24"/>
+        </w:rPr>
+        <w:t xml:space="preserve">, like that’s code explained above. </w:t>
+      </w:r>
+      <w:r>
+        <w:rPr>
+          <w:rStyle w:val="10"/>
+          <w:rFonts w:ascii="Times New Roman" w:hAnsi="Times New Roman" w:cs="Times New Roman"/>
+          <w:color w:val="auto"/>
+          <w:sz w:val="24"/>
+          <w:szCs w:val="24"/>
+        </w:rPr>
+        <w:t>And</w:t>
+      </w:r>
+      <w:r>
+        <w:rPr>
+          <w:rStyle w:val="10"/>
+          <w:rFonts w:ascii="Times New Roman" w:hAnsi="Times New Roman" w:cs="Times New Roman"/>
+          <w:color w:val="auto"/>
+          <w:sz w:val="24"/>
+          <w:szCs w:val="24"/>
+        </w:rPr>
+        <w:t xml:space="preserve"> have </w:t>
+      </w:r>
+      <w:r>
+        <w:rPr>
+          <w:rStyle w:val="10"/>
+          <w:rFonts w:ascii="Times New Roman" w:hAnsi="Times New Roman" w:cs="Times New Roman"/>
+          <w:color w:val="auto"/>
+          <w:sz w:val="24"/>
+          <w:szCs w:val="24"/>
+        </w:rPr>
+        <w:t xml:space="preserve">3 script for the game like </w:t>
+      </w:r>
+      <w:proofErr w:type="spellStart"/>
+      <w:r>
+        <w:rPr>
+          <w:rStyle w:val="10"/>
+          <w:rFonts w:ascii="Times New Roman" w:hAnsi="Times New Roman" w:cs="Times New Roman"/>
+          <w:color w:val="auto"/>
+          <w:sz w:val="24"/>
+          <w:szCs w:val="24"/>
+        </w:rPr>
+        <w:t>StartMenu</w:t>
+      </w:r>
+      <w:proofErr w:type="spellEnd"/>
+      <w:r>
+        <w:rPr>
+          <w:rStyle w:val="10"/>
+          <w:rFonts w:ascii="Times New Roman" w:hAnsi="Times New Roman" w:cs="Times New Roman"/>
+          <w:color w:val="auto"/>
+          <w:sz w:val="24"/>
+          <w:szCs w:val="24"/>
+        </w:rPr>
+        <w:t xml:space="preserve"> for game start scene for the quite button click function and start button click function. </w:t>
+      </w:r>
+      <w:r>
+        <w:rPr>
+          <w:rStyle w:val="10"/>
+          <w:rFonts w:ascii="Times New Roman" w:hAnsi="Times New Roman" w:cs="Times New Roman"/>
+          <w:color w:val="auto"/>
+          <w:sz w:val="24"/>
+          <w:szCs w:val="24"/>
+        </w:rPr>
+        <w:t xml:space="preserve">And </w:t>
+      </w:r>
+      <w:proofErr w:type="spellStart"/>
+      <w:r>
+        <w:rPr>
+          <w:rStyle w:val="10"/>
+          <w:rFonts w:ascii="Times New Roman" w:hAnsi="Times New Roman" w:cs="Times New Roman"/>
+          <w:color w:val="auto"/>
+          <w:sz w:val="24"/>
+          <w:szCs w:val="24"/>
+        </w:rPr>
+        <w:t>DelayStartScript</w:t>
+      </w:r>
+      <w:proofErr w:type="spellEnd"/>
+      <w:r>
+        <w:rPr>
+          <w:rStyle w:val="10"/>
+          <w:rFonts w:ascii="Times New Roman" w:hAnsi="Times New Roman" w:cs="Times New Roman"/>
+          <w:color w:val="auto"/>
+          <w:sz w:val="24"/>
+          <w:szCs w:val="24"/>
+        </w:rPr>
+        <w:t xml:space="preserve"> allow user </w:t>
+      </w:r>
+      <w:proofErr w:type="gramStart"/>
+      <w:r>
+        <w:rPr>
+          <w:rStyle w:val="10"/>
+          <w:rFonts w:ascii="Times New Roman" w:hAnsi="Times New Roman" w:cs="Times New Roman"/>
+          <w:color w:val="auto"/>
+          <w:sz w:val="24"/>
+          <w:szCs w:val="24"/>
+        </w:rPr>
+        <w:t>have</w:t>
+      </w:r>
+      <w:proofErr w:type="gramEnd"/>
+      <w:r>
+        <w:rPr>
+          <w:rStyle w:val="10"/>
+          <w:rFonts w:ascii="Times New Roman" w:hAnsi="Times New Roman" w:cs="Times New Roman"/>
+          <w:color w:val="auto"/>
+          <w:sz w:val="24"/>
+          <w:szCs w:val="24"/>
+        </w:rPr>
+        <w:t xml:space="preserve"> 3 seconds for prepare when the game started.</w:t>
+      </w:r>
+    </w:p>
+    <w:p>
+      <w:pPr>
+        <w:rPr>
+          <w:rStyle w:val="10"/>
+          <w:rFonts w:ascii="Times New Roman" w:hAnsi="Times New Roman" w:cs="Times New Roman"/>
+          <w:color w:val="auto"/>
+          <w:sz w:val="24"/>
+          <w:szCs w:val="24"/>
+        </w:rPr>
+      </w:pPr>
+      <w:r>
+        <w:rPr>
+          <w:rStyle w:val="10"/>
+          <w:rFonts w:ascii="Times New Roman" w:hAnsi="Times New Roman" w:cs="Times New Roman"/>
+          <w:color w:val="auto"/>
+          <w:sz w:val="24"/>
+          <w:szCs w:val="24"/>
+        </w:rPr>
+        <w:t xml:space="preserve">And the </w:t>
+      </w:r>
+      <w:proofErr w:type="spellStart"/>
+      <w:r>
+        <w:rPr>
+          <w:rStyle w:val="10"/>
+          <w:rFonts w:ascii="Times New Roman" w:hAnsi="Times New Roman" w:cs="Times New Roman"/>
+          <w:color w:val="auto"/>
+          <w:sz w:val="24"/>
+          <w:szCs w:val="24"/>
+        </w:rPr>
+        <w:t>SceneGUI</w:t>
+      </w:r>
+      <w:proofErr w:type="spellEnd"/>
+      <w:r>
+        <w:rPr>
+          <w:rStyle w:val="10"/>
+          <w:rFonts w:ascii="Times New Roman" w:hAnsi="Times New Roman" w:cs="Times New Roman"/>
+          <w:color w:val="auto"/>
+          <w:sz w:val="24"/>
+          <w:szCs w:val="24"/>
+        </w:rPr>
+        <w:t xml:space="preserve"> </w:t>
+      </w:r>
+      <w:proofErr w:type="spellStart"/>
+      <w:r>
+        <w:rPr>
+          <w:rStyle w:val="10"/>
+          <w:rFonts w:ascii="Times New Roman" w:hAnsi="Times New Roman" w:cs="Times New Roman"/>
+          <w:color w:val="auto"/>
+          <w:sz w:val="24"/>
+          <w:szCs w:val="24"/>
+        </w:rPr>
+        <w:t>sript</w:t>
+      </w:r>
+      <w:proofErr w:type="spellEnd"/>
+      <w:r>
+        <w:rPr>
+          <w:rStyle w:val="10"/>
+          <w:rFonts w:ascii="Times New Roman" w:hAnsi="Times New Roman" w:cs="Times New Roman"/>
+          <w:color w:val="auto"/>
+          <w:sz w:val="24"/>
+          <w:szCs w:val="24"/>
+        </w:rPr>
+        <w:t xml:space="preserve"> that is for tell user if the </w:t>
+      </w:r>
+      <w:proofErr w:type="spellStart"/>
+      <w:r>
+        <w:rPr>
+          <w:rStyle w:val="10"/>
+          <w:rFonts w:ascii="Times New Roman" w:hAnsi="Times New Roman" w:cs="Times New Roman"/>
+          <w:color w:val="auto"/>
+          <w:sz w:val="24"/>
+          <w:szCs w:val="24"/>
+        </w:rPr>
+        <w:t>myo</w:t>
+      </w:r>
+      <w:proofErr w:type="spellEnd"/>
+      <w:r>
+        <w:rPr>
+          <w:rStyle w:val="10"/>
+          <w:rFonts w:ascii="Times New Roman" w:hAnsi="Times New Roman" w:cs="Times New Roman"/>
+          <w:color w:val="auto"/>
+          <w:sz w:val="24"/>
+          <w:szCs w:val="24"/>
+        </w:rPr>
+        <w:t xml:space="preserve"> connect with computer.</w:t>
+      </w:r>
+    </w:p>
+    <w:p>
+      <w:pPr>
+        <w:rPr>
+          <w:rStyle w:val="10"/>
+          <w:rFonts w:ascii="Times New Roman" w:hAnsi="Times New Roman" w:cs="Times New Roman"/>
+          <w:color w:val="auto"/>
+          <w:sz w:val="24"/>
+          <w:szCs w:val="24"/>
+        </w:rPr>
+      </w:pPr>
+    </w:p>
+    <w:p>
+      <w:pPr>
+        <w:rPr>
+          <w:rStyle w:val="10"/>
+          <w:rFonts w:ascii="Times New Roman" w:hAnsi="Times New Roman" w:cs="Times New Roman"/>
+          <w:color w:val="auto"/>
+          <w:sz w:val="24"/>
+          <w:szCs w:val="24"/>
+        </w:rPr>
+      </w:pPr>
+    </w:p>
+    <w:p>
+      <w:pPr>
+        <w:rPr>
+          <w:rStyle w:val="10"/>
+          <w:rFonts w:ascii="Times New Roman" w:hAnsi="Times New Roman" w:cs="Times New Roman"/>
+          <w:color w:val="auto"/>
+          <w:sz w:val="24"/>
+          <w:szCs w:val="24"/>
+        </w:rPr>
+      </w:pPr>
+      <w:bookmarkStart w:id="9" w:name="_GoBack"/>
+      <w:bookmarkEnd w:id="9"/>
+    </w:p>
+    <w:p>
+      <w:pPr>
+        <w:jc w:val="both"/>
+        <w:rPr>
+          <w:rStyle w:val="10"/>
           <w:rFonts w:ascii="Times New Roman" w:hAnsi="Times New Roman" w:cs="Times New Roman"/>
           <w:b/>
-          <w:u w:val="single"/>
-        </w:rPr>
-        <w:t>Architecture for the solution</w:t>
-      </w:r>
-      <w:r>
-        <w:rPr>
-          <w:rFonts w:ascii="Times New Roman" w:hAnsi="Times New Roman" w:cs="Times New Roman"/>
-        </w:rPr>
-        <w:t xml:space="preserve"> – the full architecture for the solution, including the class diagrams, any data models, communications and distributed elements that you are creating. The architecture must make sense when the gestures and the hardware are combined. Justification is necessary in the documentation for this. You need to include a list of relevant libraries that you used in the project. </w:t>
-      </w:r>
-    </w:p>
-    <w:p>
-      <w:pPr>
-        <w:jc w:val="both"/>
-        <w:rPr>
-          <w:rFonts w:ascii="Times New Roman" w:hAnsi="Times New Roman" w:cs="Times New Roman"/>
-        </w:rPr>
-      </w:pPr>
-    </w:p>
-    <w:p>
-      <w:pPr>
-        <w:jc w:val="both"/>
-        <w:rPr>
-          <w:rStyle w:val="Heading1Char"/>
+          <w:color w:val="auto"/>
+          <w:sz w:val="28"/>
+        </w:rPr>
+      </w:pPr>
+      <w:bookmarkStart w:id="10" w:name="_Toc5923645"/>
+      <w:r>
+        <w:rPr>
+          <w:rStyle w:val="10"/>
           <w:rFonts w:ascii="Times New Roman" w:hAnsi="Times New Roman" w:cs="Times New Roman"/>
           <w:b/>
           <w:color w:val="auto"/>
           <w:sz w:val="28"/>
         </w:rPr>
-      </w:pPr>
-      <w:bookmarkStart w:id="10" w:name="_Toc5923645"/>
-      <w:r>
-        <w:rPr>
-          <w:rStyle w:val="Heading1Char"/>
-          <w:rFonts w:ascii="Times New Roman" w:hAnsi="Times New Roman" w:cs="Times New Roman"/>
-          <w:b/>
-          <w:color w:val="auto"/>
-          <w:sz w:val="28"/>
-        </w:rPr>
+        <w:lastRenderedPageBreak/>
         <w:t>Conclusions &amp; Recommendations</w:t>
       </w:r>
       <w:bookmarkEnd w:id="10"/>
@@ -3211,7 +3637,7 @@
       <w:pPr>
         <w:jc w:val="both"/>
         <w:rPr>
-          <w:rStyle w:val="Heading1Char"/>
+          <w:rStyle w:val="10"/>
           <w:rFonts w:ascii="Times New Roman" w:hAnsi="Times New Roman" w:cs="Times New Roman"/>
           <w:color w:val="auto"/>
           <w:sz w:val="24"/>
@@ -3221,7 +3647,7 @@
       <w:bookmarkStart w:id="11" w:name="_Toc5923442"/>
       <w:r>
         <w:rPr>
-          <w:rStyle w:val="Heading1Char"/>
+          <w:rStyle w:val="10"/>
           <w:rFonts w:ascii="Times New Roman" w:hAnsi="Times New Roman" w:cs="Times New Roman"/>
           <w:color w:val="auto"/>
           <w:sz w:val="24"/>
@@ -3232,7 +3658,7 @@
       <w:bookmarkEnd w:id="11"/>
       <w:r>
         <w:rPr>
-          <w:rStyle w:val="Heading1Char"/>
+          <w:rStyle w:val="10"/>
           <w:rFonts w:ascii="Times New Roman" w:hAnsi="Times New Roman" w:cs="Times New Roman"/>
           <w:color w:val="auto"/>
           <w:sz w:val="24"/>
@@ -3245,7 +3671,7 @@
       <w:pPr>
         <w:jc w:val="both"/>
         <w:rPr>
-          <w:rStyle w:val="Heading1Char"/>
+          <w:rStyle w:val="10"/>
           <w:rFonts w:ascii="Times New Roman" w:hAnsi="Times New Roman" w:cs="Times New Roman"/>
           <w:color w:val="auto"/>
           <w:sz w:val="24"/>
@@ -3255,7 +3681,7 @@
       <w:bookmarkStart w:id="12" w:name="_Toc5923443"/>
       <w:r>
         <w:rPr>
-          <w:rStyle w:val="Heading1Char"/>
+          <w:rStyle w:val="10"/>
           <w:rFonts w:ascii="Times New Roman" w:hAnsi="Times New Roman" w:cs="Times New Roman"/>
           <w:color w:val="auto"/>
           <w:sz w:val="24"/>
@@ -3268,7 +3694,7 @@
     <w:p>
       <w:pPr>
         <w:rPr>
-          <w:rStyle w:val="Heading1Char"/>
+          <w:rStyle w:val="10"/>
           <w:rFonts w:ascii="Times New Roman" w:hAnsi="Times New Roman" w:cs="Times New Roman"/>
           <w:color w:val="auto"/>
           <w:sz w:val="24"/>
@@ -3278,7 +3704,7 @@
       <w:bookmarkStart w:id="13" w:name="_Toc5923444"/>
       <w:r>
         <w:rPr>
-          <w:rStyle w:val="Heading1Char"/>
+          <w:rStyle w:val="10"/>
           <w:rFonts w:ascii="Times New Roman" w:hAnsi="Times New Roman" w:cs="Times New Roman"/>
           <w:color w:val="auto"/>
           <w:sz w:val="24"/>
@@ -3289,7 +3715,7 @@
       <w:bookmarkEnd w:id="13"/>
       <w:r>
         <w:rPr>
-          <w:rStyle w:val="Heading1Char"/>
+          <w:rStyle w:val="10"/>
           <w:rFonts w:ascii="Times New Roman" w:hAnsi="Times New Roman" w:cs="Times New Roman"/>
           <w:color w:val="auto"/>
           <w:sz w:val="24"/>
@@ -3318,7 +3744,7 @@
     </w:p>
     <w:p>
       <w:pPr>
-        <w:pStyle w:val="ListParagraph"/>
+        <w:pStyle w:val="a8"/>
         <w:numPr>
           <w:ilvl w:val="0"/>
           <w:numId w:val="3"/>
@@ -3341,7 +3767,7 @@
     </w:p>
     <w:p>
       <w:pPr>
-        <w:pStyle w:val="ListParagraph"/>
+        <w:pStyle w:val="a8"/>
         <w:numPr>
           <w:ilvl w:val="0"/>
           <w:numId w:val="3"/>
@@ -3364,7 +3790,7 @@
     </w:p>
     <w:p>
       <w:pPr>
-        <w:pStyle w:val="ListParagraph"/>
+        <w:pStyle w:val="a8"/>
         <w:numPr>
           <w:ilvl w:val="0"/>
           <w:numId w:val="3"/>
@@ -3387,7 +3813,7 @@
     </w:p>
     <w:p>
       <w:pPr>
-        <w:pStyle w:val="ListParagraph"/>
+        <w:pStyle w:val="a8"/>
         <w:numPr>
           <w:ilvl w:val="1"/>
           <w:numId w:val="1"/>
@@ -3410,7 +3836,7 @@
     </w:p>
     <w:p>
       <w:pPr>
-        <w:pStyle w:val="ListParagraph"/>
+        <w:pStyle w:val="a8"/>
         <w:numPr>
           <w:ilvl w:val="1"/>
           <w:numId w:val="1"/>
@@ -3428,13 +3854,12 @@
           <w:sz w:val="24"/>
           <w:szCs w:val="24"/>
         </w:rPr>
-        <w:lastRenderedPageBreak/>
         <w:t>It doesn’t always detect the right gestures.</w:t>
       </w:r>
     </w:p>
     <w:p>
       <w:pPr>
-        <w:pStyle w:val="ListParagraph"/>
+        <w:pStyle w:val="a8"/>
         <w:numPr>
           <w:ilvl w:val="1"/>
           <w:numId w:val="1"/>
@@ -3457,7 +3882,7 @@
     </w:p>
     <w:p>
       <w:pPr>
-        <w:pStyle w:val="ListParagraph"/>
+        <w:pStyle w:val="a8"/>
         <w:numPr>
           <w:ilvl w:val="1"/>
           <w:numId w:val="1"/>
@@ -4247,15 +4672,15 @@
     <w:lsdException w:name="Unresolved Mention" w:semiHidden="1" w:unhideWhenUsed="1"/>
     <w:lsdException w:name="Smart Link" w:semiHidden="1" w:unhideWhenUsed="1"/>
   </w:latentStyles>
-  <w:style w:type="paragraph" w:default="1" w:styleId="Normal">
+  <w:style w:type="paragraph" w:default="1" w:styleId="a">
     <w:name w:val="Normal"/>
     <w:qFormat/>
   </w:style>
-  <w:style w:type="paragraph" w:styleId="Heading1">
+  <w:style w:type="paragraph" w:styleId="1">
     <w:name w:val="heading 1"/>
-    <w:basedOn w:val="Normal"/>
-    <w:next w:val="Normal"/>
-    <w:link w:val="Heading1Char"/>
+    <w:basedOn w:val="a"/>
+    <w:next w:val="a"/>
+    <w:link w:val="10"/>
     <w:uiPriority w:val="9"/>
     <w:qFormat/>
     <w:rsid w:val="008F7BA8"/>
@@ -4272,11 +4697,11 @@
       <w:szCs w:val="32"/>
     </w:rPr>
   </w:style>
-  <w:style w:type="paragraph" w:styleId="Heading2">
+  <w:style w:type="paragraph" w:styleId="2">
     <w:name w:val="heading 2"/>
-    <w:basedOn w:val="Normal"/>
-    <w:next w:val="Normal"/>
-    <w:link w:val="Heading2Char"/>
+    <w:basedOn w:val="a"/>
+    <w:next w:val="a"/>
+    <w:link w:val="20"/>
     <w:uiPriority w:val="9"/>
     <w:unhideWhenUsed/>
     <w:qFormat/>
@@ -4294,11 +4719,11 @@
       <w:szCs w:val="26"/>
     </w:rPr>
   </w:style>
-  <w:style w:type="paragraph" w:styleId="Heading3">
+  <w:style w:type="paragraph" w:styleId="3">
     <w:name w:val="heading 3"/>
-    <w:basedOn w:val="Normal"/>
-    <w:next w:val="Normal"/>
-    <w:link w:val="Heading3Char"/>
+    <w:basedOn w:val="a"/>
+    <w:next w:val="a"/>
+    <w:link w:val="30"/>
     <w:uiPriority w:val="9"/>
     <w:unhideWhenUsed/>
     <w:qFormat/>
@@ -4316,13 +4741,13 @@
       <w:szCs w:val="24"/>
     </w:rPr>
   </w:style>
-  <w:style w:type="character" w:default="1" w:styleId="DefaultParagraphFont">
+  <w:style w:type="character" w:default="1" w:styleId="a0">
     <w:name w:val="Default Paragraph Font"/>
     <w:uiPriority w:val="1"/>
     <w:semiHidden/>
     <w:unhideWhenUsed/>
   </w:style>
-  <w:style w:type="table" w:default="1" w:styleId="TableNormal">
+  <w:style w:type="table" w:default="1" w:styleId="a1">
     <w:name w:val="Normal Table"/>
     <w:uiPriority w:val="99"/>
     <w:semiHidden/>
@@ -4337,15 +4762,15 @@
       </w:tblCellMar>
     </w:tblPr>
   </w:style>
-  <w:style w:type="numbering" w:default="1" w:styleId="NoList">
+  <w:style w:type="numbering" w:default="1" w:styleId="a2">
     <w:name w:val="No List"/>
     <w:uiPriority w:val="99"/>
     <w:semiHidden/>
     <w:unhideWhenUsed/>
   </w:style>
-  <w:style w:type="paragraph" w:styleId="NoSpacing">
+  <w:style w:type="paragraph" w:styleId="a3">
     <w:name w:val="No Spacing"/>
-    <w:link w:val="NoSpacingChar"/>
+    <w:link w:val="a4"/>
     <w:uiPriority w:val="1"/>
     <w:qFormat/>
     <w:rsid w:val="008B4163"/>
@@ -4357,10 +4782,10 @@
       <w:lang w:val="en-US"/>
     </w:rPr>
   </w:style>
-  <w:style w:type="character" w:customStyle="1" w:styleId="NoSpacingChar">
-    <w:name w:val="No Spacing Char"/>
-    <w:basedOn w:val="DefaultParagraphFont"/>
-    <w:link w:val="NoSpacing"/>
+  <w:style w:type="character" w:customStyle="1" w:styleId="a4">
+    <w:name w:val="无间隔 字符"/>
+    <w:basedOn w:val="a0"/>
+    <w:link w:val="a3"/>
     <w:uiPriority w:val="1"/>
     <w:rsid w:val="008B4163"/>
     <w:rPr>
@@ -4368,10 +4793,10 @@
       <w:lang w:val="en-US"/>
     </w:rPr>
   </w:style>
-  <w:style w:type="paragraph" w:styleId="BalloonText">
+  <w:style w:type="paragraph" w:styleId="a5">
     <w:name w:val="Balloon Text"/>
-    <w:basedOn w:val="Normal"/>
-    <w:link w:val="BalloonTextChar"/>
+    <w:basedOn w:val="a"/>
+    <w:link w:val="a6"/>
     <w:uiPriority w:val="99"/>
     <w:semiHidden/>
     <w:unhideWhenUsed/>
@@ -4385,10 +4810,10 @@
       <w:szCs w:val="18"/>
     </w:rPr>
   </w:style>
-  <w:style w:type="character" w:customStyle="1" w:styleId="BalloonTextChar">
-    <w:name w:val="Balloon Text Char"/>
-    <w:basedOn w:val="DefaultParagraphFont"/>
-    <w:link w:val="BalloonText"/>
+  <w:style w:type="character" w:customStyle="1" w:styleId="a6">
+    <w:name w:val="批注框文本 字符"/>
+    <w:basedOn w:val="a0"/>
+    <w:link w:val="a5"/>
     <w:uiPriority w:val="99"/>
     <w:semiHidden/>
     <w:rsid w:val="008B4163"/>
@@ -4398,10 +4823,10 @@
       <w:szCs w:val="18"/>
     </w:rPr>
   </w:style>
-  <w:style w:type="character" w:customStyle="1" w:styleId="Heading1Char">
-    <w:name w:val="Heading 1 Char"/>
-    <w:basedOn w:val="DefaultParagraphFont"/>
-    <w:link w:val="Heading1"/>
+  <w:style w:type="character" w:customStyle="1" w:styleId="10">
+    <w:name w:val="标题 1 字符"/>
+    <w:basedOn w:val="a0"/>
+    <w:link w:val="1"/>
     <w:uiPriority w:val="9"/>
     <w:rsid w:val="008F7BA8"/>
     <w:rPr>
@@ -4411,10 +4836,10 @@
       <w:szCs w:val="32"/>
     </w:rPr>
   </w:style>
-  <w:style w:type="paragraph" w:styleId="TOCHeading">
+  <w:style w:type="paragraph" w:styleId="TOC">
     <w:name w:val="TOC Heading"/>
-    <w:basedOn w:val="Heading1"/>
-    <w:next w:val="Normal"/>
+    <w:basedOn w:val="1"/>
+    <w:next w:val="a"/>
     <w:uiPriority w:val="39"/>
     <w:unhideWhenUsed/>
     <w:qFormat/>
@@ -4428,8 +4853,8 @@
   </w:style>
   <w:style w:type="paragraph" w:styleId="TOC1">
     <w:name w:val="toc 1"/>
-    <w:basedOn w:val="Normal"/>
-    <w:next w:val="Normal"/>
+    <w:basedOn w:val="a"/>
+    <w:next w:val="a"/>
     <w:autoRedefine/>
     <w:uiPriority w:val="39"/>
     <w:unhideWhenUsed/>
@@ -4438,9 +4863,9 @@
       <w:spacing w:after="100"/>
     </w:pPr>
   </w:style>
-  <w:style w:type="character" w:styleId="Hyperlink">
+  <w:style w:type="character" w:styleId="a7">
     <w:name w:val="Hyperlink"/>
-    <w:basedOn w:val="DefaultParagraphFont"/>
+    <w:basedOn w:val="a0"/>
     <w:uiPriority w:val="99"/>
     <w:unhideWhenUsed/>
     <w:rsid w:val="00AF5C22"/>
@@ -4449,10 +4874,10 @@
       <w:u w:val="single"/>
     </w:rPr>
   </w:style>
-  <w:style w:type="character" w:customStyle="1" w:styleId="Heading2Char">
-    <w:name w:val="Heading 2 Char"/>
-    <w:basedOn w:val="DefaultParagraphFont"/>
-    <w:link w:val="Heading2"/>
+  <w:style w:type="character" w:customStyle="1" w:styleId="20">
+    <w:name w:val="标题 2 字符"/>
+    <w:basedOn w:val="a0"/>
+    <w:link w:val="2"/>
     <w:uiPriority w:val="9"/>
     <w:rsid w:val="008636FD"/>
     <w:rPr>
@@ -4464,8 +4889,8 @@
   </w:style>
   <w:style w:type="paragraph" w:styleId="TOC2">
     <w:name w:val="toc 2"/>
-    <w:basedOn w:val="Normal"/>
-    <w:next w:val="Normal"/>
+    <w:basedOn w:val="a"/>
+    <w:next w:val="a"/>
     <w:autoRedefine/>
     <w:uiPriority w:val="39"/>
     <w:unhideWhenUsed/>
@@ -4475,9 +4900,9 @@
       <w:ind w:left="220"/>
     </w:pPr>
   </w:style>
-  <w:style w:type="paragraph" w:styleId="ListParagraph">
+  <w:style w:type="paragraph" w:styleId="a8">
     <w:name w:val="List Paragraph"/>
-    <w:basedOn w:val="Normal"/>
+    <w:basedOn w:val="a"/>
     <w:uiPriority w:val="34"/>
     <w:qFormat/>
     <w:rsid w:val="001369AA"/>
@@ -4486,10 +4911,10 @@
       <w:contextualSpacing/>
     </w:pPr>
   </w:style>
-  <w:style w:type="paragraph" w:styleId="Header">
+  <w:style w:type="paragraph" w:styleId="a9">
     <w:name w:val="header"/>
-    <w:basedOn w:val="Normal"/>
-    <w:link w:val="HeaderChar"/>
+    <w:basedOn w:val="a"/>
+    <w:link w:val="aa"/>
     <w:uiPriority w:val="99"/>
     <w:unhideWhenUsed/>
     <w:rsid w:val="00CD7E6C"/>
@@ -4501,17 +4926,17 @@
       <w:spacing w:after="0" w:line="240" w:lineRule="auto"/>
     </w:pPr>
   </w:style>
-  <w:style w:type="character" w:customStyle="1" w:styleId="HeaderChar">
-    <w:name w:val="Header Char"/>
-    <w:basedOn w:val="DefaultParagraphFont"/>
-    <w:link w:val="Header"/>
+  <w:style w:type="character" w:customStyle="1" w:styleId="aa">
+    <w:name w:val="页眉 字符"/>
+    <w:basedOn w:val="a0"/>
+    <w:link w:val="a9"/>
     <w:uiPriority w:val="99"/>
     <w:rsid w:val="00CD7E6C"/>
   </w:style>
-  <w:style w:type="paragraph" w:styleId="Footer">
+  <w:style w:type="paragraph" w:styleId="ab">
     <w:name w:val="footer"/>
-    <w:basedOn w:val="Normal"/>
-    <w:link w:val="FooterChar"/>
+    <w:basedOn w:val="a"/>
+    <w:link w:val="ac"/>
     <w:uiPriority w:val="99"/>
     <w:unhideWhenUsed/>
     <w:rsid w:val="00CD7E6C"/>
@@ -4523,17 +4948,17 @@
       <w:spacing w:after="0" w:line="240" w:lineRule="auto"/>
     </w:pPr>
   </w:style>
-  <w:style w:type="character" w:customStyle="1" w:styleId="FooterChar">
-    <w:name w:val="Footer Char"/>
-    <w:basedOn w:val="DefaultParagraphFont"/>
-    <w:link w:val="Footer"/>
+  <w:style w:type="character" w:customStyle="1" w:styleId="ac">
+    <w:name w:val="页脚 字符"/>
+    <w:basedOn w:val="a0"/>
+    <w:link w:val="ab"/>
     <w:uiPriority w:val="99"/>
     <w:rsid w:val="00CD7E6C"/>
   </w:style>
-  <w:style w:type="character" w:customStyle="1" w:styleId="Heading3Char">
-    <w:name w:val="Heading 3 Char"/>
-    <w:basedOn w:val="DefaultParagraphFont"/>
-    <w:link w:val="Heading3"/>
+  <w:style w:type="character" w:customStyle="1" w:styleId="30">
+    <w:name w:val="标题 3 字符"/>
+    <w:basedOn w:val="a0"/>
+    <w:link w:val="3"/>
     <w:uiPriority w:val="9"/>
     <w:rsid w:val="000A25B4"/>
     <w:rPr>
@@ -4545,8 +4970,8 @@
   </w:style>
   <w:style w:type="paragraph" w:styleId="TOC3">
     <w:name w:val="toc 3"/>
-    <w:basedOn w:val="Normal"/>
-    <w:next w:val="Normal"/>
+    <w:basedOn w:val="a"/>
+    <w:next w:val="a"/>
     <w:autoRedefine/>
     <w:uiPriority w:val="39"/>
     <w:unhideWhenUsed/>
@@ -4859,7 +5284,7 @@
 </file>
 
 <file path=customXml/itemProps1.xml><?xml version="1.0" encoding="utf-8"?>
-<ds:datastoreItem xmlns:ds="http://schemas.openxmlformats.org/officeDocument/2006/customXml" ds:itemID="{5E309A1B-C4C9-48E8-90A3-F425508D5A44}">
+<ds:datastoreItem xmlns:ds="http://schemas.openxmlformats.org/officeDocument/2006/customXml" ds:itemID="{7E37BBE4-A2E5-44D0-9305-2EC9BCA6D14A}">
   <ds:schemaRefs>
     <ds:schemaRef ds:uri="http://schemas.openxmlformats.org/officeDocument/2006/bibliography"/>
   </ds:schemaRefs>

</xml_diff>